<commit_message>
Fix number of publications
</commit_message>
<xml_diff>
--- a/docx/16 Экспертное заключение.docx
+++ b/docx/16 Экспертное заключение.docx
@@ -38,15 +38,7 @@
         <w:jc w:val="center"/>
       </w:pPr>
       <w:r>
-        <w:t xml:space="preserve">комиссии диссертационного совета </w:t>
-      </w:r>
-      <w:proofErr w:type="spellStart"/>
-      <w:r>
-        <w:t>УрФУ</w:t>
-      </w:r>
-      <w:proofErr w:type="spellEnd"/>
-      <w:r>
-        <w:t xml:space="preserve"> 05.0</w:t>
+        <w:t>комиссии диссертационного совета УрФУ 05.0</w:t>
       </w:r>
       <w:r>
         <w:t>9</w:t>
@@ -145,7 +137,7 @@
           <w:sz w:val="28"/>
           <w:szCs w:val="28"/>
         </w:rPr>
-        <w:t>Современное производство предъявляет высокие требования к качеству заготовок и технико-экономическому уровню</w:t>
+        <w:t xml:space="preserve">Современное производство предъявляет высокие требования к качеству заготовок и технико-экономическому уровню выпускаемой продукции, что приводит к увеличению затрат на проектирование и технологическую подготовку производства. Одним из направлений повышения эффективности использования производственных ресурсов является совершенствование безотходных технологий в металлообрабатывающих производствах и возрастание степени их автоматизации. Раскройно-заготовительные операции, являясь началом большинства производственных процессов, оказывают существенное влияние на трудоемкость и экономичность изготовления деталей. Для получения заготовок сложной геометрической формы из листового материала в условиях мелкосерийного и единичного производства широко применяются машины фигурной резки с числовым программным управлением (ЧПУ). К данному типу оборудования относятся станки газовой, лазерной, плазменной, электроэрозионной и гидроабразивной резки металла. Станки листовой резки имеют множество преимуществ: возможность обработки многих видов материалов различной толщины, высокая скорость резки, возможность обработки контуров различной сложности, адаптация к постоянным изменениям номенклатуры выпускаемой продукции. Использование оборудования с ЧПУ, предполагает применение средств автоматизации проектирования управляющих программ (CAM-систем). При использовании современных CAD/CAM систем, предназначенных для автоматизированного проектирования раскроя и подготовки управляющих программ для оборудования с ЧПУ, возникает несколько различных взаимосвязанных задач, поэтому обычно проектирование УП для технологического оборудования листовой резки состоит из нескольких этапов. Первый этап предполагает предварительное геометрическое моделирование заготовок и разработку раскройной карты, здесь возникает известная задача оптимизации фигурного раскроя листового материала, которая относится к классу трудно решаемых проблем раскроя-упаковки (Cutting &amp; Packing). На следующем этапе проектирования УП осуществляется процесс назначения маршрута резки — </w:t>
       </w:r>
       <w:r>
         <w:rPr>
@@ -153,7 +145,18 @@
           <w:sz w:val="28"/>
           <w:szCs w:val="28"/>
         </w:rPr>
-        <w:t xml:space="preserve"> </w:t>
+        <w:lastRenderedPageBreak/>
+        <w:t xml:space="preserve">траектории перемещения режущего инструмента для полученного на первом этапе варианта раскроя, здесь возникают актуальные научно-практические задачи оптимизации маршрута режущего инструмента. Их целью обычно является минимизация стоимости и / или времени процесса резки, связанного с обработкой требуемых контуров деталей из листового материала, за счет определения оптимальной последовательности вырезки контуров и выбора необходимых точек для врезки в материал листа, а также направления движения резака с учетом технологических ограничений процесса резки. Следует отметить, что современные специализированные САПР предоставляют базовый инструментарий для решения задач рационального раскроя материалов и подготовки УП для технологического оборудования листовой резки с ЧПУ. Вместе с тем разработчики систем автоматизированного проектирования УП для оборудования листовой резки с ЧПУ не уделяют должного внимания проблеме оптимизации маршрута резки. Существующее программное обеспечение САПР не гарантирует получение оптимальных траекторий перемещения инструмента при одновременном соблюдении технологических требований резки. Зачастую пользователи САПР используют интерактивный режим проектирования УП. Кроме того, отсутствуют способы оценки точности полученных решений. В связи с этим </w:t>
+      </w:r>
+      <w:r>
+        <w:rPr>
+          <w:rFonts w:ascii="Times New Roman" w:hAnsi="Times New Roman"/>
+          <w:b/>
+          <w:bCs/>
+          <w:sz w:val="28"/>
+          <w:szCs w:val="28"/>
+        </w:rPr>
+        <w:t>актуальным</w:t>
       </w:r>
       <w:r>
         <w:rPr>
@@ -161,7 +164,7 @@
           <w:sz w:val="28"/>
           <w:szCs w:val="28"/>
         </w:rPr>
-        <w:t>выпускаемой продукции, что приводит к увеличению затрат на проектирование</w:t>
+        <w:t xml:space="preserve"> направлением исследования являются вопросы разработки и применения</w:t>
       </w:r>
       <w:r>
         <w:rPr>
@@ -177,480 +180,7 @@
           <w:sz w:val="28"/>
           <w:szCs w:val="28"/>
         </w:rPr>
-        <w:t>и технологическую подготовку производства. Одним из направлений повышения эффективности использования производственных ресурсов является совершенствование безотходных технологий в металлообрабатывающих производствах</w:t>
-      </w:r>
-      <w:r>
-        <w:rPr>
-          <w:rFonts w:ascii="Times New Roman" w:hAnsi="Times New Roman"/>
-          <w:sz w:val="28"/>
-          <w:szCs w:val="28"/>
-        </w:rPr>
-        <w:t xml:space="preserve"> </w:t>
-      </w:r>
-      <w:r>
-        <w:rPr>
-          <w:rFonts w:ascii="Times New Roman" w:hAnsi="Times New Roman"/>
-          <w:sz w:val="28"/>
-          <w:szCs w:val="28"/>
-        </w:rPr>
-        <w:t>и возрастание степени их автоматизации.</w:t>
-      </w:r>
-      <w:r>
-        <w:rPr>
-          <w:rFonts w:ascii="Times New Roman" w:hAnsi="Times New Roman"/>
-          <w:sz w:val="28"/>
-          <w:szCs w:val="28"/>
-        </w:rPr>
-        <w:t xml:space="preserve"> </w:t>
-      </w:r>
-      <w:r>
-        <w:rPr>
-          <w:rFonts w:ascii="Times New Roman" w:hAnsi="Times New Roman"/>
-          <w:sz w:val="28"/>
-          <w:szCs w:val="28"/>
-        </w:rPr>
-        <w:t>Раскройно-заготовительные операции, являясь началом большинства производственных процессов, оказывают существенное влияние на трудоемкость и</w:t>
-      </w:r>
-      <w:r>
-        <w:rPr>
-          <w:rFonts w:ascii="Times New Roman" w:hAnsi="Times New Roman"/>
-          <w:sz w:val="28"/>
-          <w:szCs w:val="28"/>
-        </w:rPr>
-        <w:t xml:space="preserve"> </w:t>
-      </w:r>
-      <w:r>
-        <w:rPr>
-          <w:rFonts w:ascii="Times New Roman" w:hAnsi="Times New Roman"/>
-          <w:sz w:val="28"/>
-          <w:szCs w:val="28"/>
-        </w:rPr>
-        <w:t>экономичность изготовления деталей. Для получения заготовок сложной геометрической формы из листового материала в условиях мелкосерийного и единичного производства широко применяются машины фигурной резки с числовым программным управлением (ЧПУ). К данному типу оборудования относятся станки газовой, лазерной, плазменной, электроэрозионной и гидроабразивной резки</w:t>
-      </w:r>
-      <w:r>
-        <w:rPr>
-          <w:rFonts w:ascii="Times New Roman" w:hAnsi="Times New Roman"/>
-          <w:sz w:val="28"/>
-          <w:szCs w:val="28"/>
-        </w:rPr>
-        <w:t xml:space="preserve"> </w:t>
-      </w:r>
-      <w:r>
-        <w:rPr>
-          <w:rFonts w:ascii="Times New Roman" w:hAnsi="Times New Roman"/>
-          <w:sz w:val="28"/>
-          <w:szCs w:val="28"/>
-        </w:rPr>
-        <w:t>металла. Станки листовой резки имеют множество преимуществ: возможность</w:t>
-      </w:r>
-      <w:r>
-        <w:rPr>
-          <w:rFonts w:ascii="Times New Roman" w:hAnsi="Times New Roman"/>
-          <w:sz w:val="28"/>
-          <w:szCs w:val="28"/>
-        </w:rPr>
-        <w:t xml:space="preserve"> </w:t>
-      </w:r>
-      <w:r>
-        <w:rPr>
-          <w:rFonts w:ascii="Times New Roman" w:hAnsi="Times New Roman"/>
-          <w:sz w:val="28"/>
-          <w:szCs w:val="28"/>
-        </w:rPr>
-        <w:t>обработки многих видов материалов различной толщины, высокая скорость резки, возможность обработки контуров различной сложности, адаптация к постоянным изменениям номенклатуры выпускаемой продукции. Использование оборудования с ЧПУ, предполагает применение средств автоматизации проектирования управляющих программ (CAM-систем). При использовании современных</w:t>
-      </w:r>
-      <w:r>
-        <w:rPr>
-          <w:rFonts w:ascii="Times New Roman" w:hAnsi="Times New Roman"/>
-          <w:sz w:val="28"/>
-          <w:szCs w:val="28"/>
-        </w:rPr>
-        <w:t xml:space="preserve"> </w:t>
-      </w:r>
-      <w:r>
-        <w:rPr>
-          <w:rFonts w:ascii="Times New Roman" w:hAnsi="Times New Roman"/>
-          <w:sz w:val="28"/>
-          <w:szCs w:val="28"/>
-        </w:rPr>
-        <w:t>CAD/CAM систем, предназначенных для автоматизированного проектирования</w:t>
-      </w:r>
-      <w:r>
-        <w:rPr>
-          <w:rFonts w:ascii="Times New Roman" w:hAnsi="Times New Roman"/>
-          <w:sz w:val="28"/>
-          <w:szCs w:val="28"/>
-        </w:rPr>
-        <w:t xml:space="preserve"> </w:t>
-      </w:r>
-      <w:r>
-        <w:rPr>
-          <w:rFonts w:ascii="Times New Roman" w:hAnsi="Times New Roman"/>
-          <w:sz w:val="28"/>
-          <w:szCs w:val="28"/>
-        </w:rPr>
-        <w:t>раскроя и подготовки управляющих программ для оборудования</w:t>
-      </w:r>
-      <w:r>
-        <w:rPr>
-          <w:rFonts w:ascii="Times New Roman" w:hAnsi="Times New Roman"/>
-          <w:sz w:val="28"/>
-          <w:szCs w:val="28"/>
-        </w:rPr>
-        <w:t xml:space="preserve"> </w:t>
-      </w:r>
-      <w:r>
-        <w:rPr>
-          <w:rFonts w:ascii="Times New Roman" w:hAnsi="Times New Roman"/>
-          <w:sz w:val="28"/>
-          <w:szCs w:val="28"/>
-        </w:rPr>
-        <w:t>с ЧПУ, возникает несколько различных взаимосвязанных задач, поэтому обычно</w:t>
-      </w:r>
-      <w:r>
-        <w:rPr>
-          <w:rFonts w:ascii="Times New Roman" w:hAnsi="Times New Roman"/>
-          <w:sz w:val="28"/>
-          <w:szCs w:val="28"/>
-        </w:rPr>
-        <w:t xml:space="preserve"> </w:t>
-      </w:r>
-      <w:r>
-        <w:rPr>
-          <w:rFonts w:ascii="Times New Roman" w:hAnsi="Times New Roman"/>
-          <w:sz w:val="28"/>
-          <w:szCs w:val="28"/>
-        </w:rPr>
-        <w:t>проектирование УП для технологического оборудования листовой резки состоит</w:t>
-      </w:r>
-      <w:r>
-        <w:rPr>
-          <w:rFonts w:ascii="Times New Roman" w:hAnsi="Times New Roman"/>
-          <w:sz w:val="28"/>
-          <w:szCs w:val="28"/>
-        </w:rPr>
-        <w:t xml:space="preserve"> </w:t>
-      </w:r>
-      <w:r>
-        <w:rPr>
-          <w:rFonts w:ascii="Times New Roman" w:hAnsi="Times New Roman"/>
-          <w:sz w:val="28"/>
-          <w:szCs w:val="28"/>
-        </w:rPr>
-        <w:t>из нескольких этапов. Первый этап предполагает предварительное геометрическое моделирование заготовок и разработку раскройной карты, здесь возникает известная задача оптимизации фигурного раскроя листового материала, которая относится к классу трудно решаемых проблем раскроя-упаковки (</w:t>
-      </w:r>
-      <w:proofErr w:type="spellStart"/>
-      <w:r>
-        <w:rPr>
-          <w:rFonts w:ascii="Times New Roman" w:hAnsi="Times New Roman"/>
-          <w:sz w:val="28"/>
-          <w:szCs w:val="28"/>
-        </w:rPr>
-        <w:t>Cutting</w:t>
-      </w:r>
-      <w:proofErr w:type="spellEnd"/>
-      <w:r>
-        <w:rPr>
-          <w:rFonts w:ascii="Times New Roman" w:hAnsi="Times New Roman"/>
-          <w:sz w:val="28"/>
-          <w:szCs w:val="28"/>
-        </w:rPr>
-        <w:t xml:space="preserve"> </w:t>
-      </w:r>
-      <w:r>
-        <w:rPr>
-          <w:rFonts w:ascii="Times New Roman" w:hAnsi="Times New Roman"/>
-          <w:sz w:val="28"/>
-          <w:szCs w:val="28"/>
-        </w:rPr>
-        <w:t xml:space="preserve">&amp; </w:t>
-      </w:r>
-      <w:proofErr w:type="spellStart"/>
-      <w:r>
-        <w:rPr>
-          <w:rFonts w:ascii="Times New Roman" w:hAnsi="Times New Roman"/>
-          <w:sz w:val="28"/>
-          <w:szCs w:val="28"/>
-        </w:rPr>
-        <w:t>Packing</w:t>
-      </w:r>
-      <w:proofErr w:type="spellEnd"/>
-      <w:r>
-        <w:rPr>
-          <w:rFonts w:ascii="Times New Roman" w:hAnsi="Times New Roman"/>
-          <w:sz w:val="28"/>
-          <w:szCs w:val="28"/>
-        </w:rPr>
-        <w:t>). На следующем этапе проектирования УП осуществляется процесс</w:t>
-      </w:r>
-      <w:r>
-        <w:rPr>
-          <w:rFonts w:ascii="Times New Roman" w:hAnsi="Times New Roman"/>
-          <w:sz w:val="28"/>
-          <w:szCs w:val="28"/>
-        </w:rPr>
-        <w:t xml:space="preserve"> </w:t>
-      </w:r>
-      <w:r>
-        <w:rPr>
-          <w:rFonts w:ascii="Times New Roman" w:hAnsi="Times New Roman"/>
-          <w:sz w:val="28"/>
-          <w:szCs w:val="28"/>
-        </w:rPr>
-        <w:t xml:space="preserve">назначения маршрута резки — </w:t>
-      </w:r>
-      <w:r>
-        <w:rPr>
-          <w:rFonts w:ascii="Times New Roman" w:hAnsi="Times New Roman"/>
-          <w:sz w:val="28"/>
-          <w:szCs w:val="28"/>
-        </w:rPr>
-        <w:lastRenderedPageBreak/>
-        <w:t>траектории перемещения режущего инструмента</w:t>
-      </w:r>
-      <w:r>
-        <w:rPr>
-          <w:rFonts w:ascii="Times New Roman" w:hAnsi="Times New Roman"/>
-          <w:sz w:val="28"/>
-          <w:szCs w:val="28"/>
-        </w:rPr>
-        <w:t xml:space="preserve"> </w:t>
-      </w:r>
-      <w:r>
-        <w:rPr>
-          <w:rFonts w:ascii="Times New Roman" w:hAnsi="Times New Roman"/>
-          <w:sz w:val="28"/>
-          <w:szCs w:val="28"/>
-        </w:rPr>
-        <w:t>для полученного на первом этапе варианта раскроя, здесь возникают актуальные</w:t>
-      </w:r>
-      <w:r>
-        <w:rPr>
-          <w:rFonts w:ascii="Times New Roman" w:hAnsi="Times New Roman"/>
-          <w:sz w:val="28"/>
-          <w:szCs w:val="28"/>
-        </w:rPr>
-        <w:t xml:space="preserve"> </w:t>
-      </w:r>
-      <w:r>
-        <w:rPr>
-          <w:rFonts w:ascii="Times New Roman" w:hAnsi="Times New Roman"/>
-          <w:sz w:val="28"/>
-          <w:szCs w:val="28"/>
-        </w:rPr>
-        <w:t>научно-практические задачи оптимизации маршрута режущего инструмента. Их</w:t>
-      </w:r>
-      <w:r>
-        <w:rPr>
-          <w:rFonts w:ascii="Times New Roman" w:hAnsi="Times New Roman"/>
-          <w:sz w:val="28"/>
-          <w:szCs w:val="28"/>
-        </w:rPr>
-        <w:t xml:space="preserve"> </w:t>
-      </w:r>
-      <w:r>
-        <w:rPr>
-          <w:rFonts w:ascii="Times New Roman" w:hAnsi="Times New Roman"/>
-          <w:sz w:val="28"/>
-          <w:szCs w:val="28"/>
-        </w:rPr>
-        <w:t>целью обычно является минимизация стоимости и / или времени процесса резки,</w:t>
-      </w:r>
-      <w:r>
-        <w:rPr>
-          <w:rFonts w:ascii="Times New Roman" w:hAnsi="Times New Roman"/>
-          <w:sz w:val="28"/>
-          <w:szCs w:val="28"/>
-        </w:rPr>
-        <w:t xml:space="preserve"> </w:t>
-      </w:r>
-      <w:r>
-        <w:rPr>
-          <w:rFonts w:ascii="Times New Roman" w:hAnsi="Times New Roman"/>
-          <w:sz w:val="28"/>
-          <w:szCs w:val="28"/>
-        </w:rPr>
-        <w:t>связанного с обработкой требуемых контуров деталей из листового материала, за</w:t>
-      </w:r>
-      <w:r>
-        <w:rPr>
-          <w:rFonts w:ascii="Times New Roman" w:hAnsi="Times New Roman"/>
-          <w:sz w:val="28"/>
-          <w:szCs w:val="28"/>
-        </w:rPr>
-        <w:t xml:space="preserve"> </w:t>
-      </w:r>
-      <w:r>
-        <w:rPr>
-          <w:rFonts w:ascii="Times New Roman" w:hAnsi="Times New Roman"/>
-          <w:sz w:val="28"/>
-          <w:szCs w:val="28"/>
-        </w:rPr>
-        <w:t>счет определения оптимальной последовательности вырезки контуров и выбора</w:t>
-      </w:r>
-      <w:r>
-        <w:rPr>
-          <w:rFonts w:ascii="Times New Roman" w:hAnsi="Times New Roman"/>
-          <w:sz w:val="28"/>
-          <w:szCs w:val="28"/>
-        </w:rPr>
-        <w:t xml:space="preserve"> </w:t>
-      </w:r>
-      <w:r>
-        <w:rPr>
-          <w:rFonts w:ascii="Times New Roman" w:hAnsi="Times New Roman"/>
-          <w:sz w:val="28"/>
-          <w:szCs w:val="28"/>
-        </w:rPr>
-        <w:t>необходимых точек для врезки в материал листа, а также направления движения</w:t>
-      </w:r>
-      <w:r>
-        <w:rPr>
-          <w:rFonts w:ascii="Times New Roman" w:hAnsi="Times New Roman"/>
-          <w:sz w:val="28"/>
-          <w:szCs w:val="28"/>
-        </w:rPr>
-        <w:t xml:space="preserve"> </w:t>
-      </w:r>
-      <w:r>
-        <w:rPr>
-          <w:rFonts w:ascii="Times New Roman" w:hAnsi="Times New Roman"/>
-          <w:sz w:val="28"/>
-          <w:szCs w:val="28"/>
-        </w:rPr>
-        <w:t>резака с учетом технологических ограничений процесса резки. Следует отметить,</w:t>
-      </w:r>
-      <w:r>
-        <w:rPr>
-          <w:rFonts w:ascii="Times New Roman" w:hAnsi="Times New Roman"/>
-          <w:sz w:val="28"/>
-          <w:szCs w:val="28"/>
-        </w:rPr>
-        <w:t xml:space="preserve"> </w:t>
-      </w:r>
-      <w:r>
-        <w:rPr>
-          <w:rFonts w:ascii="Times New Roman" w:hAnsi="Times New Roman"/>
-          <w:sz w:val="28"/>
-          <w:szCs w:val="28"/>
-        </w:rPr>
-        <w:t>что современные специализированные САПР предоставляют базовый инструментарий для решения задач рационального раскроя материалов и подготовки УП</w:t>
-      </w:r>
-      <w:r>
-        <w:rPr>
-          <w:rFonts w:ascii="Times New Roman" w:hAnsi="Times New Roman"/>
-          <w:sz w:val="28"/>
-          <w:szCs w:val="28"/>
-        </w:rPr>
-        <w:t xml:space="preserve"> </w:t>
-      </w:r>
-      <w:r>
-        <w:rPr>
-          <w:rFonts w:ascii="Times New Roman" w:hAnsi="Times New Roman"/>
-          <w:sz w:val="28"/>
-          <w:szCs w:val="28"/>
-        </w:rPr>
-        <w:t>для технологического оборудования листовой резки с ЧПУ. Вместе с тем разработчики систем автоматизированного проектирования УП для оборудования</w:t>
-      </w:r>
-      <w:r>
-        <w:rPr>
-          <w:rFonts w:ascii="Times New Roman" w:hAnsi="Times New Roman"/>
-          <w:sz w:val="28"/>
-          <w:szCs w:val="28"/>
-        </w:rPr>
-        <w:t xml:space="preserve"> </w:t>
-      </w:r>
-      <w:r>
-        <w:rPr>
-          <w:rFonts w:ascii="Times New Roman" w:hAnsi="Times New Roman"/>
-          <w:sz w:val="28"/>
-          <w:szCs w:val="28"/>
-        </w:rPr>
-        <w:t>листовой резки с ЧПУ не уделяют должного внимания проблеме оптимизации</w:t>
-      </w:r>
-      <w:r>
-        <w:rPr>
-          <w:rFonts w:ascii="Times New Roman" w:hAnsi="Times New Roman"/>
-          <w:sz w:val="28"/>
-          <w:szCs w:val="28"/>
-        </w:rPr>
-        <w:t xml:space="preserve"> </w:t>
-      </w:r>
-      <w:r>
-        <w:rPr>
-          <w:rFonts w:ascii="Times New Roman" w:hAnsi="Times New Roman"/>
-          <w:sz w:val="28"/>
-          <w:szCs w:val="28"/>
-        </w:rPr>
-        <w:t>маршрута резки. Существующее программное обеспечение САПР не гарантирует получение оптимальных траекторий перемещения инструмента при одновременном соблюдении технологических требований резки. Зачастую пользователи</w:t>
-      </w:r>
-      <w:r>
-        <w:rPr>
-          <w:rFonts w:ascii="Times New Roman" w:hAnsi="Times New Roman"/>
-          <w:sz w:val="28"/>
-          <w:szCs w:val="28"/>
-        </w:rPr>
-        <w:t xml:space="preserve"> </w:t>
-      </w:r>
-      <w:r>
-        <w:rPr>
-          <w:rFonts w:ascii="Times New Roman" w:hAnsi="Times New Roman"/>
-          <w:sz w:val="28"/>
-          <w:szCs w:val="28"/>
-        </w:rPr>
-        <w:t xml:space="preserve">САПР используют интерактивный режим проектирования УП. Кроме того, отсутствуют способы оценки точности полученных решений. В связи с этим </w:t>
-      </w:r>
-      <w:r>
-        <w:rPr>
-          <w:rFonts w:ascii="Times New Roman" w:hAnsi="Times New Roman"/>
-          <w:b/>
-          <w:bCs/>
-          <w:sz w:val="28"/>
-          <w:szCs w:val="28"/>
-        </w:rPr>
-        <w:t>актуальным</w:t>
-      </w:r>
-      <w:r>
-        <w:rPr>
-          <w:rFonts w:ascii="Times New Roman" w:hAnsi="Times New Roman"/>
-          <w:sz w:val="28"/>
-          <w:szCs w:val="28"/>
-        </w:rPr>
-        <w:t xml:space="preserve"> направлением исследования являются вопросы разработки и применения</w:t>
-      </w:r>
-      <w:r>
-        <w:rPr>
-          <w:rFonts w:ascii="Times New Roman" w:hAnsi="Times New Roman"/>
-          <w:sz w:val="28"/>
-          <w:szCs w:val="28"/>
-        </w:rPr>
-        <w:t xml:space="preserve"> </w:t>
-      </w:r>
-      <w:r>
-        <w:rPr>
-          <w:rFonts w:ascii="Times New Roman" w:hAnsi="Times New Roman"/>
-          <w:sz w:val="28"/>
-          <w:szCs w:val="28"/>
-        </w:rPr>
-        <w:t xml:space="preserve">эвристических и </w:t>
-      </w:r>
-      <w:proofErr w:type="spellStart"/>
-      <w:r>
-        <w:rPr>
-          <w:rFonts w:ascii="Times New Roman" w:hAnsi="Times New Roman"/>
-          <w:sz w:val="28"/>
-          <w:szCs w:val="28"/>
-        </w:rPr>
-        <w:t>метаэвристических</w:t>
-      </w:r>
-      <w:proofErr w:type="spellEnd"/>
-      <w:r>
-        <w:rPr>
-          <w:rFonts w:ascii="Times New Roman" w:hAnsi="Times New Roman"/>
-          <w:sz w:val="28"/>
-          <w:szCs w:val="28"/>
-        </w:rPr>
-        <w:t xml:space="preserve"> подходов, а также точных алгоритмов, которые позволяют получить решение задачи оптимальной маршрутизации режущего</w:t>
+        <w:t>эвристических и метаэвристических подходов, а также точных алгоритмов, которые позволяют получить решение задачи оптимальной маршрутизации режущего</w:t>
       </w:r>
       <w:r>
         <w:rPr>
@@ -731,49 +261,7 @@
           <w:bCs/>
           <w:szCs w:val="28"/>
         </w:rPr>
-        <w:t>азработан алгоритм ветвей и границ для обобщенной задачи коммивояжера</w:t>
-      </w:r>
-      <w:r>
-        <w:rPr>
-          <w:bCs/>
-          <w:szCs w:val="28"/>
-        </w:rPr>
-        <w:t xml:space="preserve"> </w:t>
-      </w:r>
-      <w:r>
-        <w:rPr>
-          <w:bCs/>
-          <w:szCs w:val="28"/>
-        </w:rPr>
-        <w:t>с ограничениями предшествования PCGTSP, позволяющий строить нижние</w:t>
-      </w:r>
-      <w:r>
-        <w:rPr>
-          <w:bCs/>
-          <w:szCs w:val="28"/>
-        </w:rPr>
-        <w:t xml:space="preserve"> </w:t>
-      </w:r>
-      <w:r>
-        <w:rPr>
-          <w:bCs/>
-          <w:szCs w:val="28"/>
-        </w:rPr>
-        <w:t>оценки для решений указанной задачи, в том числе, полученных другими</w:t>
-      </w:r>
-      <w:r>
-        <w:rPr>
-          <w:bCs/>
-          <w:szCs w:val="28"/>
-        </w:rPr>
-        <w:t xml:space="preserve"> </w:t>
-      </w:r>
-      <w:r>
-        <w:rPr>
-          <w:bCs/>
-          <w:szCs w:val="28"/>
-        </w:rPr>
-        <w:t>алгоритмами и эвристиками. Этот алгоритм способен находить точные решения для задач значительно большей размерности, чем известные алгоритмы (до ≈ 150 кластеров в зависимости от уровня вложенности)</w:t>
+        <w:t>азработан алгоритм ветвей и границ для обобщенной задачи коммивояжера с ограничениями предшествования PCGTSP, позволяющий строить нижние оценки для решений указанной задачи, в том числе, полученных другими алгоритмами и эвристиками. Этот алгоритм способен находить точные решения для задач значительно большей размерности, чем известные алгоритмы (до ≈ 150 кластеров в зависимости от уровня вложенности)</w:t>
       </w:r>
       <w:r>
         <w:rPr>
@@ -807,49 +295,7 @@
           <w:bCs/>
           <w:szCs w:val="28"/>
         </w:rPr>
-        <w:t>азработаны алгоритм поиска точек врезки в контуры, не использующий</w:t>
-      </w:r>
-      <w:r>
-        <w:rPr>
-          <w:bCs/>
-          <w:szCs w:val="28"/>
-        </w:rPr>
-        <w:t xml:space="preserve"> </w:t>
-      </w:r>
-      <w:r>
-        <w:rPr>
-          <w:bCs/>
-          <w:szCs w:val="28"/>
-        </w:rPr>
-        <w:t>механизм дискретизации, а также схема выбора последовательности резки</w:t>
-      </w:r>
-      <w:r>
-        <w:rPr>
-          <w:bCs/>
-          <w:szCs w:val="28"/>
-        </w:rPr>
-        <w:t xml:space="preserve"> </w:t>
-      </w:r>
-      <w:r>
-        <w:rPr>
-          <w:bCs/>
-          <w:szCs w:val="28"/>
-        </w:rPr>
-        <w:t>контуров на основе метода переменных окрестностей, совместно решающие</w:t>
-      </w:r>
-      <w:r>
-        <w:rPr>
-          <w:bCs/>
-          <w:szCs w:val="28"/>
-        </w:rPr>
-        <w:t xml:space="preserve"> </w:t>
-      </w:r>
-      <w:r>
-        <w:rPr>
-          <w:bCs/>
-          <w:szCs w:val="28"/>
-        </w:rPr>
-        <w:t>задачи CCP и SCCP</w:t>
+        <w:t>азработаны алгоритм поиска точек врезки в контуры, не использующий механизм дискретизации, а также схема выбора последовательности резки контуров на основе метода переменных окрестностей, совместно решающие задачи CCP и SCCP</w:t>
       </w:r>
       <w:r>
         <w:rPr>
@@ -883,21 +329,7 @@
           <w:bCs/>
           <w:szCs w:val="28"/>
         </w:rPr>
-        <w:t>формулированы схемы использования ограничений предшествования для</w:t>
-      </w:r>
-      <w:r>
-        <w:rPr>
-          <w:bCs/>
-          <w:szCs w:val="28"/>
-        </w:rPr>
-        <w:t xml:space="preserve"> </w:t>
-      </w:r>
-      <w:r>
-        <w:rPr>
-          <w:bCs/>
-          <w:szCs w:val="28"/>
-        </w:rPr>
-        <w:t>уменьшения вычислительной сложности алгоритмов оптимальной маршрутизации, как в моделях дискретной, так и непрерывной оптимизации</w:t>
+        <w:t>формулированы схемы использования ограничений предшествования для уменьшения вычислительной сложности алгоритмов оптимальной маршрутизации, как в моделях дискретной, так и непрерывной оптимизации</w:t>
       </w:r>
       <w:r>
         <w:rPr>
@@ -994,21 +426,7 @@
           <w:bCs/>
           <w:szCs w:val="28"/>
         </w:rPr>
-        <w:t>спользование непрерывных моделей оптимизации позволяет уменьшить</w:t>
-      </w:r>
-      <w:r>
-        <w:rPr>
-          <w:bCs/>
-          <w:szCs w:val="28"/>
-        </w:rPr>
-        <w:t xml:space="preserve"> </w:t>
-      </w:r>
-      <w:r>
-        <w:rPr>
-          <w:bCs/>
-          <w:szCs w:val="28"/>
-        </w:rPr>
-        <w:t>длину холостого хода (в некоторых случаях — до 10%) по сравнению с используемыми в настоящее время дискретными моделями</w:t>
+        <w:t>спользование непрерывных моделей оптимизации позволяет уменьшить длину холостого хода (в некоторых случаях — до 10%) по сравнению с используемыми в настоящее время дискретными моделями</w:t>
       </w:r>
       <w:r>
         <w:rPr>
@@ -1046,21 +464,7 @@
           <w:bCs/>
           <w:szCs w:val="28"/>
         </w:rPr>
-        <w:t>азработанные алгоритмы могут применяться для решения более общей</w:t>
-      </w:r>
-      <w:r>
-        <w:rPr>
-          <w:bCs/>
-          <w:szCs w:val="28"/>
-        </w:rPr>
-        <w:t xml:space="preserve"> </w:t>
-      </w:r>
-      <w:r>
-        <w:rPr>
-          <w:bCs/>
-          <w:szCs w:val="28"/>
-        </w:rPr>
-        <w:t>задачи маршрутизации резки, например обобщённой сегментной резки</w:t>
+        <w:t>азработанные алгоритмы могут применяться для решения более общей задачи маршрутизации резки, например обобщённой сегментной резки</w:t>
       </w:r>
       <w:r>
         <w:rPr>
@@ -1112,37 +516,7 @@
           <w:bCs/>
           <w:szCs w:val="28"/>
         </w:rPr>
-        <w:t>азработанные схемы информационного обмена, форматы файлов и методика использования алгоритмов оптимальной маршрутизации инструмента</w:t>
-      </w:r>
-      <w:r>
-        <w:rPr>
-          <w:bCs/>
-          <w:szCs w:val="28"/>
-        </w:rPr>
-        <w:t xml:space="preserve"> </w:t>
-      </w:r>
-      <w:r>
-        <w:rPr>
-          <w:bCs/>
-          <w:szCs w:val="28"/>
-        </w:rPr>
-        <w:t>позволяют интегрировать разработанное программное обеспечение в существующие российские САПР «Сириус» и САПР «T-</w:t>
-      </w:r>
-      <w:proofErr w:type="spellStart"/>
-      <w:r>
-        <w:rPr>
-          <w:bCs/>
-          <w:szCs w:val="28"/>
-        </w:rPr>
-        <w:t>Flex</w:t>
-      </w:r>
-      <w:proofErr w:type="spellEnd"/>
-      <w:r>
-        <w:rPr>
-          <w:bCs/>
-          <w:szCs w:val="28"/>
-        </w:rPr>
-        <w:t>»</w:t>
+        <w:t>азработанные схемы информационного обмена, форматы файлов и методика использования алгоритмов оптимальной маршрутизации инструмента позволяют интегрировать разработанное программное обеспечение в существующие российские САПР «Сириус» и САПР «T-Flex»</w:t>
       </w:r>
       <w:r>
         <w:rPr>
@@ -1326,33 +700,7 @@
         <w:rPr>
           <w:bCs/>
         </w:rPr>
-        <w:t xml:space="preserve">’16), </w:t>
-      </w:r>
-      <w:proofErr w:type="spellStart"/>
-      <w:r>
-        <w:rPr>
-          <w:bCs/>
-        </w:rPr>
-        <w:t>Созополь</w:t>
-      </w:r>
-      <w:proofErr w:type="spellEnd"/>
-      <w:r>
-        <w:rPr>
-          <w:bCs/>
-        </w:rPr>
-        <w:t>, Болгария, 08.06.2016 – 13.06.2016</w:t>
-      </w:r>
-      <w:r>
-        <w:rPr>
-          <w:bCs/>
-        </w:rPr>
-        <w:t>;</w:t>
-      </w:r>
-      <w:r>
-        <w:rPr>
-          <w:bCs/>
-        </w:rPr>
-        <w:t xml:space="preserve"> </w:t>
+        <w:t xml:space="preserve">’16), Созополь, Болгария, 08.06.2016 – 13.06.2016; </w:t>
       </w:r>
       <w:r>
         <w:rPr>
@@ -1406,7 +754,6 @@
         </w:rPr>
         <w:t>, (8</w:t>
       </w:r>
-      <w:proofErr w:type="spellStart"/>
       <w:r>
         <w:rPr>
           <w:bCs/>
@@ -1414,14 +761,12 @@
         </w:rPr>
         <w:t>th</w:t>
       </w:r>
-      <w:proofErr w:type="spellEnd"/>
-      <w:r>
-        <w:rPr>
-          <w:bCs/>
-        </w:rPr>
-        <w:t xml:space="preserve"> </w:t>
-      </w:r>
-      <w:proofErr w:type="spellStart"/>
+      <w:r>
+        <w:rPr>
+          <w:bCs/>
+        </w:rPr>
+        <w:t xml:space="preserve"> </w:t>
+      </w:r>
       <w:r>
         <w:rPr>
           <w:bCs/>
@@ -1429,36 +774,11 @@
         </w:rPr>
         <w:t>MiM</w:t>
       </w:r>
-      <w:proofErr w:type="spellEnd"/>
-      <w:r>
-        <w:rPr>
-          <w:bCs/>
-        </w:rPr>
-        <w:t xml:space="preserve"> 2016) Труа,</w:t>
-      </w:r>
-      <w:r>
-        <w:rPr>
-          <w:bCs/>
-        </w:rPr>
-        <w:t xml:space="preserve"> </w:t>
-      </w:r>
-      <w:r>
-        <w:rPr>
-          <w:bCs/>
-        </w:rPr>
-        <w:t>Франция, 28.06.2016 – 30.06.2016</w:t>
-      </w:r>
-      <w:r>
-        <w:rPr>
-          <w:bCs/>
-        </w:rPr>
-        <w:t>;</w:t>
-      </w:r>
-      <w:r>
-        <w:rPr>
-          <w:bCs/>
-        </w:rPr>
-        <w:t xml:space="preserve"> </w:t>
+      <w:r>
+        <w:rPr>
+          <w:bCs/>
+        </w:rPr>
+        <w:t xml:space="preserve"> 2016) Труа, Франция, 28.06.2016 – 30.06.2016; </w:t>
       </w:r>
       <w:r>
         <w:rPr>
@@ -1536,31 +856,7 @@
         <w:rPr>
           <w:bCs/>
         </w:rPr>
-        <w:t>, Харбин,</w:t>
-      </w:r>
-      <w:r>
-        <w:rPr>
-          <w:bCs/>
-        </w:rPr>
-        <w:t xml:space="preserve"> </w:t>
-      </w:r>
-      <w:r>
-        <w:rPr>
-          <w:bCs/>
-        </w:rPr>
-        <w:t>Китайская Народная Республика, 15.06.2017 – 18.06.2017</w:t>
-      </w:r>
-      <w:r>
-        <w:rPr>
-          <w:bCs/>
-        </w:rPr>
-        <w:t>;</w:t>
-      </w:r>
-      <w:r>
-        <w:rPr>
-          <w:bCs/>
-        </w:rPr>
-        <w:t xml:space="preserve"> </w:t>
+        <w:t xml:space="preserve">, Харбин, Китайская Народная Республика, 15.06.2017 – 18.06.2017; </w:t>
       </w:r>
       <w:r>
         <w:rPr>
@@ -1651,31 +947,7 @@
         <w:rPr>
           <w:bCs/>
         </w:rPr>
-        <w:t xml:space="preserve"> 2019),</w:t>
-      </w:r>
-      <w:r>
-        <w:rPr>
-          <w:bCs/>
-        </w:rPr>
-        <w:t xml:space="preserve"> </w:t>
-      </w:r>
-      <w:r>
-        <w:rPr>
-          <w:bCs/>
-        </w:rPr>
-        <w:t>Екатеринбург, Россия, 08.07.2019 – 12.07.2019</w:t>
-      </w:r>
-      <w:r>
-        <w:rPr>
-          <w:bCs/>
-        </w:rPr>
-        <w:t>;</w:t>
-      </w:r>
-      <w:r>
-        <w:rPr>
-          <w:bCs/>
-        </w:rPr>
-        <w:t xml:space="preserve"> </w:t>
+        <w:t xml:space="preserve"> 2019), Екатеринбург, Россия, 08.07.2019 – 12.07.2019; </w:t>
       </w:r>
       <w:r>
         <w:rPr>
@@ -1742,7 +1014,6 @@
         </w:rPr>
         <w:t>, (9</w:t>
       </w:r>
-      <w:proofErr w:type="spellStart"/>
       <w:r>
         <w:rPr>
           <w:bCs/>
@@ -1750,14 +1021,12 @@
         </w:rPr>
         <w:t>th</w:t>
       </w:r>
-      <w:proofErr w:type="spellEnd"/>
-      <w:r>
-        <w:rPr>
-          <w:bCs/>
-        </w:rPr>
-        <w:t xml:space="preserve"> </w:t>
-      </w:r>
-      <w:proofErr w:type="spellStart"/>
+      <w:r>
+        <w:rPr>
+          <w:bCs/>
+        </w:rPr>
+        <w:t xml:space="preserve"> </w:t>
+      </w:r>
       <w:r>
         <w:rPr>
           <w:bCs/>
@@ -1765,36 +1034,11 @@
         </w:rPr>
         <w:t>MiM</w:t>
       </w:r>
-      <w:proofErr w:type="spellEnd"/>
-      <w:r>
-        <w:rPr>
-          <w:bCs/>
-        </w:rPr>
-        <w:t xml:space="preserve"> 2019) Берлин,</w:t>
-      </w:r>
-      <w:r>
-        <w:rPr>
-          <w:bCs/>
-        </w:rPr>
-        <w:t xml:space="preserve"> </w:t>
-      </w:r>
-      <w:r>
-        <w:rPr>
-          <w:bCs/>
-        </w:rPr>
-        <w:t>Германия, 28.08.2019 – 30.08.2019</w:t>
-      </w:r>
-      <w:r>
-        <w:rPr>
-          <w:bCs/>
-        </w:rPr>
-        <w:t>;</w:t>
-      </w:r>
-      <w:r>
-        <w:rPr>
-          <w:bCs/>
-        </w:rPr>
-        <w:t xml:space="preserve"> </w:t>
+      <w:r>
+        <w:rPr>
+          <w:bCs/>
+        </w:rPr>
+        <w:t xml:space="preserve"> 2019) Берлин, Германия, 28.08.2019 – 30.08.2019; </w:t>
       </w:r>
       <w:r>
         <w:rPr>
@@ -1850,13 +1094,7 @@
         <w:rPr>
           <w:bCs/>
         </w:rPr>
-        <w:t>,</w:t>
-      </w:r>
-      <w:r>
-        <w:rPr>
-          <w:bCs/>
-        </w:rPr>
-        <w:t xml:space="preserve"> </w:t>
+        <w:t xml:space="preserve">, </w:t>
       </w:r>
       <w:r>
         <w:rPr>
@@ -1911,19 +1149,7 @@
         <w:rPr>
           <w:bCs/>
         </w:rPr>
-        <w:t>, 01.09.2020 – 06.09.2020</w:t>
-      </w:r>
-      <w:r>
-        <w:rPr>
-          <w:bCs/>
-        </w:rPr>
-        <w:t>;</w:t>
-      </w:r>
-      <w:r>
-        <w:rPr>
-          <w:bCs/>
-        </w:rPr>
-        <w:t xml:space="preserve"> </w:t>
+        <w:t xml:space="preserve">, 01.09.2020 – 06.09.2020; </w:t>
       </w:r>
       <w:r>
         <w:rPr>
@@ -2040,31 +1266,7 @@
         <w:rPr>
           <w:bCs/>
         </w:rPr>
-        <w:t>,</w:t>
-      </w:r>
-      <w:r>
-        <w:rPr>
-          <w:bCs/>
-        </w:rPr>
-        <w:t xml:space="preserve"> </w:t>
-      </w:r>
-      <w:r>
-        <w:rPr>
-          <w:bCs/>
-        </w:rPr>
-        <w:t>10.01.2021 – 15.01.2021</w:t>
-      </w:r>
-      <w:r>
-        <w:rPr>
-          <w:bCs/>
-        </w:rPr>
-        <w:t>;</w:t>
-      </w:r>
-      <w:r>
-        <w:rPr>
-          <w:bCs/>
-        </w:rPr>
-        <w:t xml:space="preserve"> </w:t>
+        <w:t xml:space="preserve">, 10.01.2021 – 15.01.2021; </w:t>
       </w:r>
       <w:r>
         <w:rPr>
@@ -2209,19 +1411,7 @@
         <w:rPr>
           <w:bCs/>
         </w:rPr>
-        <w:t>, 5.04.2021 – 9.04.2021</w:t>
-      </w:r>
-      <w:r>
-        <w:rPr>
-          <w:bCs/>
-        </w:rPr>
-        <w:t>;</w:t>
-      </w:r>
-      <w:r>
-        <w:rPr>
-          <w:bCs/>
-        </w:rPr>
-        <w:t xml:space="preserve"> </w:t>
+        <w:t xml:space="preserve">, 5.04.2021 – 9.04.2021; </w:t>
       </w:r>
       <w:r>
         <w:rPr>
@@ -2312,15 +1502,8 @@
         <w:rPr>
           <w:bCs/>
         </w:rPr>
-        <w:t>-2021),</w:t>
-      </w:r>
-      <w:r>
-        <w:rPr>
-          <w:bCs/>
-        </w:rPr>
-        <w:t xml:space="preserve"> </w:t>
-      </w:r>
-      <w:proofErr w:type="spellStart"/>
+        <w:t xml:space="preserve">-2021), </w:t>
+      </w:r>
       <w:r>
         <w:rPr>
           <w:bCs/>
@@ -2328,7 +1511,6 @@
         </w:rPr>
         <w:t>Petrovac</w:t>
       </w:r>
-      <w:proofErr w:type="spellEnd"/>
       <w:r>
         <w:rPr>
           <w:bCs/>
@@ -2345,19 +1527,7 @@
         <w:rPr>
           <w:bCs/>
         </w:rPr>
-        <w:t>, 27.09.2021 – 1.10.2021</w:t>
-      </w:r>
-      <w:r>
-        <w:rPr>
-          <w:bCs/>
-        </w:rPr>
-        <w:t xml:space="preserve">; </w:t>
-      </w:r>
-      <w:r>
-        <w:rPr>
-          <w:bCs/>
-        </w:rPr>
-        <w:t xml:space="preserve"> </w:t>
+        <w:t xml:space="preserve">, 27.09.2021 – 1.10.2021;  </w:t>
       </w:r>
       <w:r>
         <w:rPr>
@@ -2396,14 +1566,12 @@
         </w:rPr>
         <w:t xml:space="preserve"> </w:t>
       </w:r>
-      <w:proofErr w:type="spellStart"/>
       <w:r>
         <w:rPr>
           <w:bCs/>
         </w:rPr>
         <w:t>Мультиконференция</w:t>
       </w:r>
-      <w:proofErr w:type="spellEnd"/>
       <w:r>
         <w:rPr>
           <w:bCs/>
@@ -2444,19 +1612,7 @@
         <w:rPr>
           <w:bCs/>
         </w:rPr>
-        <w:t>,</w:t>
-      </w:r>
-      <w:r>
-        <w:rPr>
-          <w:bCs/>
-        </w:rPr>
-        <w:t xml:space="preserve"> </w:t>
-      </w:r>
-      <w:r>
-        <w:rPr>
-          <w:bCs/>
-        </w:rPr>
-        <w:t>с.</w:t>
+        <w:t>, с.</w:t>
       </w:r>
       <w:r>
         <w:rPr>
@@ -2465,19 +1621,11 @@
         </w:rPr>
         <w:t> </w:t>
       </w:r>
-      <w:proofErr w:type="spellStart"/>
-      <w:r>
-        <w:rPr>
-          <w:bCs/>
-        </w:rPr>
-        <w:t>Дивноморское</w:t>
-      </w:r>
-      <w:proofErr w:type="spellEnd"/>
-      <w:r>
-        <w:rPr>
-          <w:bCs/>
-        </w:rPr>
-        <w:t>, Геленджик, Россия, 27.09.2021 – 02.10.2021</w:t>
+      <w:r>
+        <w:rPr>
+          <w:bCs/>
+        </w:rPr>
+        <w:t>Дивноморское, Геленджик, Россия, 27.09.2021 – 02.10.2021</w:t>
       </w:r>
       <w:r>
         <w:t>.</w:t>
@@ -2523,15 +1671,7 @@
         <w:jc w:val="both"/>
       </w:pPr>
       <w:r>
-        <w:t xml:space="preserve">Работа соответствует профилю диссертационного совета </w:t>
-      </w:r>
-      <w:proofErr w:type="spellStart"/>
-      <w:r>
-        <w:t>УрФУ</w:t>
-      </w:r>
-      <w:proofErr w:type="spellEnd"/>
-      <w:r>
-        <w:t xml:space="preserve"> и может быть принята к защите по специальности </w:t>
+        <w:t xml:space="preserve">Работа соответствует профилю диссертационного совета УрФУ и может быть принята к защите по специальности </w:t>
       </w:r>
       <w:r>
         <w:t>05.13.12 – Системы автоматизации проектирования (промышленность)</w:t>
@@ -2555,34 +1695,26 @@
       <w:r>
         <w:t>1</w:t>
       </w:r>
-      <w:r>
-        <w:t>3</w:t>
-      </w:r>
-      <w:r>
-        <w:t xml:space="preserve"> научных работ, которые полностью отражают основное содержание диссертации, в том числе </w:t>
-      </w:r>
-      <w:r>
-        <w:t>9</w:t>
-      </w:r>
-      <w:r>
-        <w:t xml:space="preserve"> стат</w:t>
-      </w:r>
-      <w:r>
-        <w:t>ей</w:t>
-      </w:r>
-      <w:r>
-        <w:t xml:space="preserve"> опубликованы </w:t>
-      </w:r>
       <w:bookmarkStart w:id="0" w:name="_GoBack"/>
       <w:bookmarkEnd w:id="0"/>
       <w:r>
-        <w:t xml:space="preserve">в рецензируемых научных журналах и изданиях, определенных ВАК и Аттестационным советом </w:t>
-      </w:r>
-      <w:proofErr w:type="spellStart"/>
-      <w:r>
-        <w:t>УрФУ</w:t>
-      </w:r>
-      <w:proofErr w:type="spellEnd"/>
+        <w:t>8</w:t>
+      </w:r>
+      <w:r>
+        <w:t xml:space="preserve"> научных работ, которые полностью отражают основное содержание диссертации, в том числе </w:t>
+      </w:r>
+      <w:r>
+        <w:t>9</w:t>
+      </w:r>
+      <w:r>
+        <w:t xml:space="preserve"> стат</w:t>
+      </w:r>
+      <w:r>
+        <w:t>ей</w:t>
+      </w:r>
+      <w:r>
+        <w:t xml:space="preserve"> опубликованы в рецензируемых научных журналах и изданиях, определенных ВАК и Аттестационным советом УрФУ</w:t>
+      </w:r>
       <w:r>
         <w:t>.</w:t>
       </w:r>
@@ -2694,21 +1826,12 @@
         <w:spacing w:line="264" w:lineRule="auto"/>
         <w:jc w:val="both"/>
       </w:pPr>
-      <w:proofErr w:type="spellStart"/>
       <w:r>
         <w:rPr>
           <w:b/>
           <w:bCs/>
         </w:rPr>
-        <w:t>Ложников</w:t>
-      </w:r>
-      <w:proofErr w:type="spellEnd"/>
-      <w:r>
-        <w:rPr>
-          <w:b/>
-          <w:bCs/>
-        </w:rPr>
-        <w:t xml:space="preserve"> Павел Сергеевич</w:t>
+        <w:t>Ложников Павел Сергеевич</w:t>
       </w:r>
       <w:r>
         <w:t>, доктор технических наук, доцент,</w:t>
@@ -2750,25 +1873,7 @@
           <w:sz w:val="28"/>
           <w:szCs w:val="28"/>
         </w:rPr>
-        <w:t xml:space="preserve">Эксперты – члены диссертационного совета </w:t>
-      </w:r>
-      <w:proofErr w:type="spellStart"/>
-      <w:r>
-        <w:rPr>
-          <w:b w:val="0"/>
-          <w:sz w:val="28"/>
-          <w:szCs w:val="28"/>
-        </w:rPr>
-        <w:t>УрФУ</w:t>
-      </w:r>
-      <w:proofErr w:type="spellEnd"/>
-      <w:r>
-        <w:rPr>
-          <w:b w:val="0"/>
-          <w:sz w:val="28"/>
-          <w:szCs w:val="28"/>
-        </w:rPr>
-        <w:t xml:space="preserve"> 05.0</w:t>
+        <w:t>Эксперты – члены диссертационного совета УрФУ 05.0</w:t>
       </w:r>
       <w:r>
         <w:rPr>
@@ -4432,7 +3537,6 @@
     <w:lsdException w:name="Table Web 1" w:semiHidden="1" w:unhideWhenUsed="1"/>
     <w:lsdException w:name="Table Web 2" w:semiHidden="1" w:unhideWhenUsed="1"/>
     <w:lsdException w:name="Table Web 3" w:semiHidden="1" w:unhideWhenUsed="1"/>
-    <w:lsdException w:name="Table Grid" w:semiHidden="1" w:unhideWhenUsed="1"/>
     <w:lsdException w:name="Table Theme" w:semiHidden="1" w:unhideWhenUsed="1"/>
     <w:lsdException w:name="Placeholder Text" w:semiHidden="1" w:uiPriority="99"/>
     <w:lsdException w:name="No Spacing" w:uiPriority="1" w:qFormat="1"/>
@@ -5312,7 +4416,7 @@
 </file>
 
 <file path=customXml/itemProps1.xml><?xml version="1.0" encoding="utf-8"?>
-<ds:datastoreItem xmlns:ds="http://schemas.openxmlformats.org/officeDocument/2006/customXml" ds:itemID="{C4994822-E163-4ED6-BE27-5CF5A9D3E776}">
+<ds:datastoreItem xmlns:ds="http://schemas.openxmlformats.org/officeDocument/2006/customXml" ds:itemID="{FC78E6AF-FCCA-4E71-BE0D-8A91F8E4D8C5}">
   <ds:schemaRefs>
     <ds:schemaRef ds:uri="http://schemas.openxmlformats.org/officeDocument/2006/bibliography"/>
   </ds:schemaRefs>

</xml_diff>